<commit_message>
updated post meeting presentation
</commit_message>
<xml_diff>
--- a/EasternRegionalWorkshop/Agenda2013.docx
+++ b/EasternRegionalWorkshop/Agenda2013.docx
@@ -87,9 +87,11 @@
       <w:pPr>
         <w:spacing w:after="0"/>
       </w:pPr>
+      <w:proofErr w:type="gramStart"/>
       <w:r>
         <w:t>8:00  Introductions</w:t>
       </w:r>
+      <w:proofErr w:type="gramEnd"/>
     </w:p>
     <w:p>
       <w:pPr>
@@ -114,8 +116,13 @@
         <w:t xml:space="preserve"> and </w:t>
       </w:r>
       <w:r>
-        <w:t>what's Not</w:t>
-      </w:r>
+        <w:t xml:space="preserve">what's </w:t>
+      </w:r>
+      <w:proofErr w:type="gramStart"/>
+      <w:r>
+        <w:t>Not</w:t>
+      </w:r>
+      <w:proofErr w:type="gramEnd"/>
     </w:p>
     <w:p>
       <w:pPr>
@@ -156,11 +163,36 @@
       <w:pPr>
         <w:spacing w:after="0"/>
       </w:pPr>
-      <w:r>
-        <w:t>9:00  NGDS sustainability</w:t>
-      </w:r>
-      <w:r>
-        <w:t>: paradigm shift—data services are part of survey  CODB</w:t>
+      <w:proofErr w:type="gramStart"/>
+      <w:r>
+        <w:t>9:00  NGDS</w:t>
+      </w:r>
+      <w:proofErr w:type="gramEnd"/>
+      <w:r>
+        <w:t xml:space="preserve"> </w:t>
+      </w:r>
+      <w:r>
+        <w:t xml:space="preserve">overview and </w:t>
+      </w:r>
+      <w:r>
+        <w:t>sustainability</w:t>
+      </w:r>
+      <w:r>
+        <w:t xml:space="preserve">: </w:t>
+      </w:r>
+    </w:p>
+    <w:p>
+      <w:pPr>
+        <w:spacing w:after="0"/>
+        <w:ind w:firstLine="720"/>
+      </w:pPr>
+      <w:proofErr w:type="gramStart"/>
+      <w:r>
+        <w:t>paradigm</w:t>
+      </w:r>
+      <w:proofErr w:type="gramEnd"/>
+      <w:r>
+        <w:t xml:space="preserve"> shift—data services are part of survey  CODB</w:t>
       </w:r>
     </w:p>
     <w:p>
@@ -168,15 +200,24 @@
         <w:pStyle w:val="ListParagraph"/>
       </w:pPr>
       <w:r>
-        <w:t>What does it cost to run a server: hardware, software, personnel</w:t>
-      </w:r>
+        <w:t xml:space="preserve">What does it cost to run a server: hardware, software, </w:t>
+      </w:r>
+      <w:proofErr w:type="gramStart"/>
+      <w:r>
+        <w:t>personnel</w:t>
+      </w:r>
+      <w:proofErr w:type="gramEnd"/>
     </w:p>
     <w:p>
       <w:pPr>
         <w:pStyle w:val="ListParagraph"/>
       </w:pPr>
       <w:r>
-        <w:t xml:space="preserve">Importance of maintaining data; </w:t>
+        <w:t>Importance of maintaining data</w:t>
+      </w:r>
+      <w:proofErr w:type="gramStart"/>
+      <w:r>
+        <w:t xml:space="preserve">; </w:t>
       </w:r>
       <w:r>
         <w:t xml:space="preserve"> Se</w:t>
@@ -185,7 +226,11 @@
         <w:t>r</w:t>
       </w:r>
       <w:r>
-        <w:t>ve you own data and web services</w:t>
+        <w:t>ve</w:t>
+      </w:r>
+      <w:proofErr w:type="gramEnd"/>
+      <w:r>
+        <w:t xml:space="preserve"> you own data and web services</w:t>
       </w:r>
     </w:p>
     <w:p>
@@ -197,141 +242,179 @@
       </w:r>
     </w:p>
     <w:p>
+      <w:proofErr w:type="gramStart"/>
+      <w:r>
+        <w:t xml:space="preserve">9:30 </w:t>
+      </w:r>
+      <w:r>
+        <w:t xml:space="preserve"> </w:t>
+      </w:r>
+      <w:r>
+        <w:t>Disaster</w:t>
+      </w:r>
+      <w:proofErr w:type="gramEnd"/>
+      <w:r>
+        <w:t xml:space="preserve"> recovery </w:t>
+      </w:r>
+      <w:r>
+        <w:t>H</w:t>
+      </w:r>
+      <w:r>
+        <w:t>yper</w:t>
+      </w:r>
+      <w:r>
+        <w:t xml:space="preserve"> </w:t>
+      </w:r>
+      <w:r>
+        <w:t>V replication</w:t>
+      </w:r>
+      <w:bookmarkStart w:id="0" w:name="_GoBack"/>
+      <w:bookmarkEnd w:id="0"/>
+    </w:p>
+    <w:p>
+      <w:pPr>
+        <w:spacing w:after="0"/>
+      </w:pPr>
+      <w:proofErr w:type="gramStart"/>
+      <w:r>
+        <w:t xml:space="preserve">9:45  </w:t>
+      </w:r>
+      <w:r>
+        <w:t>Coffee</w:t>
+      </w:r>
+      <w:proofErr w:type="gramEnd"/>
+      <w:r>
+        <w:t xml:space="preserve"> break</w:t>
+      </w:r>
+    </w:p>
+    <w:p>
+      <w:pPr>
+        <w:spacing w:after="0"/>
+      </w:pPr>
+    </w:p>
+    <w:p>
+      <w:pPr>
+        <w:spacing w:after="0"/>
+      </w:pPr>
+      <w:proofErr w:type="gramStart"/>
+      <w:r>
+        <w:t xml:space="preserve">10:00 </w:t>
+      </w:r>
+      <w:r>
+        <w:t xml:space="preserve"> </w:t>
+      </w:r>
+      <w:r>
+        <w:t>Presentation</w:t>
+      </w:r>
+      <w:proofErr w:type="gramEnd"/>
+      <w:r>
+        <w:t>:</w:t>
+      </w:r>
+      <w:r>
+        <w:t xml:space="preserve"> Maps and data</w:t>
+      </w:r>
+      <w:r>
+        <w:t xml:space="preserve"> </w:t>
+      </w:r>
+    </w:p>
+    <w:p>
+      <w:pPr>
+        <w:spacing w:after="0"/>
+        <w:ind w:firstLine="720"/>
+      </w:pPr>
+      <w:r>
+        <w:t>The Tiers of USGIN data delivery</w:t>
+      </w:r>
+    </w:p>
+    <w:p>
+      <w:pPr>
+        <w:spacing w:after="0"/>
+        <w:ind w:left="720"/>
+      </w:pPr>
+      <w:r>
+        <w:t>How can my institutions current efforts (e.g., web applications) be a part of the NGDS?</w:t>
+      </w:r>
+    </w:p>
+    <w:p>
+      <w:pPr>
+        <w:spacing w:after="0"/>
+        <w:ind w:firstLine="720"/>
+      </w:pPr>
+      <w:r>
+        <w:t xml:space="preserve">How can I put my existing database into an interchange format? </w:t>
+      </w:r>
+    </w:p>
+    <w:p>
+      <w:pPr>
+        <w:spacing w:after="0"/>
+        <w:ind w:firstLine="720"/>
+      </w:pPr>
+      <w:r>
+        <w:t xml:space="preserve">Where to access templates, content models, what’s in </w:t>
+      </w:r>
+      <w:proofErr w:type="gramStart"/>
+      <w:r>
+        <w:t>workbooks</w:t>
+      </w:r>
+      <w:proofErr w:type="gramEnd"/>
+    </w:p>
+    <w:p>
+      <w:pPr>
+        <w:spacing w:after="0"/>
+        <w:ind w:firstLine="720"/>
+      </w:pPr>
+      <w:r>
+        <w:t xml:space="preserve">Data </w:t>
+      </w:r>
+      <w:proofErr w:type="gramStart"/>
+      <w:r>
+        <w:t>review process—</w:t>
+      </w:r>
+      <w:proofErr w:type="gramEnd"/>
+      <w:r>
+        <w:t>what makes a good dataset?</w:t>
+      </w:r>
+      <w:r>
+        <w:t xml:space="preserve"> </w:t>
+      </w:r>
+      <w:r>
+        <w:tab/>
+      </w:r>
+    </w:p>
+    <w:p>
+      <w:pPr>
+        <w:spacing w:after="0"/>
+        <w:ind w:firstLine="720"/>
+      </w:pPr>
+    </w:p>
+    <w:p>
+      <w:pPr>
+        <w:spacing w:after="0"/>
+      </w:pPr>
+      <w:proofErr w:type="gramStart"/>
+      <w:r>
+        <w:t xml:space="preserve">11:00 </w:t>
+      </w:r>
+      <w:r>
+        <w:t xml:space="preserve"> </w:t>
+      </w:r>
+      <w:r>
+        <w:t>Preparation</w:t>
+      </w:r>
+      <w:proofErr w:type="gramEnd"/>
+      <w:r>
+        <w:t xml:space="preserve"> for afternoon</w:t>
+      </w:r>
+    </w:p>
+    <w:p>
       <w:pPr>
         <w:pStyle w:val="ListParagraph"/>
       </w:pPr>
       <w:r>
-        <w:t>Business models</w:t>
-      </w:r>
-    </w:p>
-    <w:p>
-      <w:r>
-        <w:t xml:space="preserve">9:30 </w:t>
-      </w:r>
-      <w:r>
-        <w:t xml:space="preserve"> </w:t>
-      </w:r>
-      <w:r>
-        <w:t xml:space="preserve">Disaster recovery </w:t>
-      </w:r>
-      <w:r>
-        <w:t>H</w:t>
-      </w:r>
-      <w:r>
-        <w:t>yper</w:t>
-      </w:r>
-      <w:r>
-        <w:t xml:space="preserve"> </w:t>
-      </w:r>
-      <w:r>
-        <w:t>V replication</w:t>
-      </w:r>
-    </w:p>
-    <w:p>
-      <w:pPr>
-        <w:spacing w:after="0"/>
-      </w:pPr>
-      <w:r>
-        <w:t xml:space="preserve">9:45  </w:t>
-      </w:r>
-      <w:r>
-        <w:t>Coffee break</w:t>
-      </w:r>
-    </w:p>
-    <w:p>
-      <w:pPr>
-        <w:spacing w:after="0"/>
-      </w:pPr>
-    </w:p>
-    <w:p>
-      <w:pPr>
-        <w:spacing w:after="0"/>
-      </w:pPr>
-      <w:r>
-        <w:t xml:space="preserve">10:00 </w:t>
-      </w:r>
-      <w:r>
-        <w:t xml:space="preserve"> </w:t>
-      </w:r>
-      <w:r>
-        <w:t>Presentation:</w:t>
-      </w:r>
-      <w:r>
-        <w:t xml:space="preserve"> Maps and data</w:t>
-      </w:r>
-      <w:r>
-        <w:t xml:space="preserve"> </w:t>
-      </w:r>
-    </w:p>
-    <w:p>
-      <w:pPr>
-        <w:spacing w:after="0"/>
-        <w:ind w:firstLine="720"/>
-      </w:pPr>
-      <w:r>
-        <w:t>The Tiers of USGIN data delivery</w:t>
-      </w:r>
-    </w:p>
-    <w:p>
-      <w:pPr>
-        <w:spacing w:after="0"/>
-        <w:ind w:left="720"/>
-      </w:pPr>
-      <w:r>
-        <w:t>How can my institutions current efforts (e.g., web applications) be a part of the NGDS?</w:t>
-      </w:r>
-    </w:p>
-    <w:p>
-      <w:pPr>
-        <w:spacing w:after="0"/>
-        <w:ind w:firstLine="720"/>
-      </w:pPr>
-      <w:r>
-        <w:t xml:space="preserve">How can I put my existing database into an interchange format? </w:t>
-      </w:r>
-    </w:p>
-    <w:p>
-      <w:pPr>
-        <w:spacing w:after="0"/>
-        <w:ind w:firstLine="720"/>
-      </w:pPr>
-      <w:r>
-        <w:t>Where to access templates, content models, what’s in workbooks</w:t>
-      </w:r>
-    </w:p>
-    <w:p>
-      <w:pPr>
-        <w:spacing w:after="0"/>
-        <w:ind w:firstLine="720"/>
-      </w:pPr>
-      <w:r>
-        <w:t>Data review process—what makes a good dataset?</w:t>
-      </w:r>
-      <w:r>
-        <w:t xml:space="preserve"> </w:t>
-      </w:r>
-      <w:r>
-        <w:tab/>
-      </w:r>
-    </w:p>
-    <w:p>
-      <w:pPr>
-        <w:spacing w:after="0"/>
-        <w:ind w:firstLine="720"/>
-      </w:pPr>
-    </w:p>
-    <w:p>
-      <w:pPr>
-        <w:spacing w:after="0"/>
-      </w:pPr>
-      <w:r>
-        <w:t xml:space="preserve">11:00 </w:t>
-      </w:r>
-      <w:r>
-        <w:t xml:space="preserve"> </w:t>
-      </w:r>
-      <w:r>
-        <w:t>Preparation for afternoon</w:t>
+        <w:t xml:space="preserve">Inventory data and configurations </w:t>
+      </w:r>
+      <w:r>
+        <w:t>currently used by participants</w:t>
       </w:r>
     </w:p>
     <w:p>
@@ -339,17 +422,6 @@
         <w:pStyle w:val="ListParagraph"/>
       </w:pPr>
       <w:r>
-        <w:t xml:space="preserve">Inventory data and configurations </w:t>
-      </w:r>
-      <w:r>
-        <w:t>currently used by participants</w:t>
-      </w:r>
-    </w:p>
-    <w:p>
-      <w:pPr>
-        <w:pStyle w:val="ListParagraph"/>
-      </w:pPr>
-      <w:r>
         <w:t>Intro</w:t>
       </w:r>
       <w:r>
@@ -363,6 +435,7 @@
       </w:r>
     </w:p>
     <w:p>
+      <w:proofErr w:type="gramStart"/>
       <w:r>
         <w:t>12:00</w:t>
       </w:r>
@@ -372,11 +445,13 @@
       <w:r>
         <w:t xml:space="preserve"> Lunch</w:t>
       </w:r>
-    </w:p>
-    <w:p>
-      <w:pPr>
-        <w:spacing w:after="0"/>
-      </w:pPr>
+      <w:proofErr w:type="gramEnd"/>
+    </w:p>
+    <w:p>
+      <w:pPr>
+        <w:spacing w:after="0"/>
+      </w:pPr>
+      <w:proofErr w:type="gramStart"/>
       <w:r>
         <w:t xml:space="preserve">13:00 </w:t>
       </w:r>
@@ -384,7 +459,11 @@
         <w:t xml:space="preserve"> </w:t>
       </w:r>
       <w:r>
-        <w:t>Creating Feature Class, Service deployment</w:t>
+        <w:t>Creating</w:t>
+      </w:r>
+      <w:proofErr w:type="gramEnd"/>
+      <w:r>
+        <w:t xml:space="preserve"> Feature Class, Service deployment</w:t>
       </w:r>
     </w:p>
     <w:p>
@@ -447,6 +526,7 @@
       </w:r>
     </w:p>
     <w:p>
+      <w:proofErr w:type="gramStart"/>
       <w:r>
         <w:lastRenderedPageBreak/>
         <w:t xml:space="preserve">15:15 </w:t>
@@ -457,11 +537,13 @@
       <w:r>
         <w:t>Break</w:t>
       </w:r>
-    </w:p>
-    <w:p>
-      <w:pPr>
-        <w:spacing w:after="0"/>
-      </w:pPr>
+      <w:proofErr w:type="gramEnd"/>
+    </w:p>
+    <w:p>
+      <w:pPr>
+        <w:spacing w:after="0"/>
+      </w:pPr>
+      <w:proofErr w:type="gramStart"/>
       <w:r>
         <w:t xml:space="preserve">15:30 </w:t>
       </w:r>
@@ -469,7 +551,11 @@
         <w:t xml:space="preserve"> </w:t>
       </w:r>
       <w:r>
-        <w:t>Creating Feature Class, Service deployment, continued</w:t>
+        <w:t>Creating</w:t>
+      </w:r>
+      <w:proofErr w:type="gramEnd"/>
+      <w:r>
+        <w:t xml:space="preserve"> Feature Class, Service deployment, continued</w:t>
       </w:r>
     </w:p>
     <w:p>
@@ -478,7 +564,15 @@
         <w:ind w:firstLine="720"/>
       </w:pPr>
       <w:r>
-        <w:t xml:space="preserve">Demo Arc Server deployment via remote connection to kyantie/malachite </w:t>
+        <w:t xml:space="preserve">Demo Arc Server deployment via remote connection to </w:t>
+      </w:r>
+      <w:proofErr w:type="spellStart"/>
+      <w:r>
+        <w:t>kyantie</w:t>
+      </w:r>
+      <w:proofErr w:type="spellEnd"/>
+      <w:r>
+        <w:t xml:space="preserve">/malachite </w:t>
       </w:r>
     </w:p>
     <w:p>
@@ -508,13 +602,24 @@
         <w:t>mphasize</w:t>
       </w:r>
       <w:r>
-        <w:t xml:space="preserve"> namespaces, prefix, OnlineResource, symbology</w:t>
-      </w:r>
+        <w:t xml:space="preserve"> namespaces, prefix, </w:t>
+      </w:r>
+      <w:proofErr w:type="spellStart"/>
+      <w:r>
+        <w:t>OnlineResource</w:t>
+      </w:r>
+      <w:proofErr w:type="spellEnd"/>
+      <w:r>
+        <w:t xml:space="preserve">, </w:t>
+      </w:r>
+      <w:proofErr w:type="spellStart"/>
+      <w:r>
+        <w:t>symbology</w:t>
+      </w:r>
+      <w:proofErr w:type="spellEnd"/>
       <w:r>
         <w:t>, service metadata</w:t>
       </w:r>
-      <w:bookmarkStart w:id="0" w:name="_GoBack"/>
-      <w:bookmarkEnd w:id="0"/>
     </w:p>
     <w:p>
       <w:pPr>
@@ -523,6 +628,7 @@
       </w:pPr>
     </w:p>
     <w:p>
+      <w:proofErr w:type="gramStart"/>
       <w:r>
         <w:t>16:45</w:t>
       </w:r>
@@ -533,7 +639,11 @@
         <w:t xml:space="preserve"> </w:t>
       </w:r>
       <w:r>
-        <w:t>Review and closing discussion</w:t>
+        <w:t>Review</w:t>
+      </w:r>
+      <w:proofErr w:type="gramEnd"/>
+      <w:r>
+        <w:t xml:space="preserve"> and closing discussion</w:t>
       </w:r>
     </w:p>
     <w:p/>
@@ -578,6 +688,7 @@
       <w:pPr>
         <w:spacing w:after="0"/>
       </w:pPr>
+      <w:proofErr w:type="gramStart"/>
       <w:r>
         <w:t>8:00</w:t>
       </w:r>
@@ -588,7 +699,11 @@
         <w:t xml:space="preserve"> </w:t>
       </w:r>
       <w:r>
-        <w:t>Service deployment, continued</w:t>
+        <w:t>Service</w:t>
+      </w:r>
+      <w:proofErr w:type="gramEnd"/>
+      <w:r>
+        <w:t xml:space="preserve"> deployment, continued</w:t>
       </w:r>
     </w:p>
     <w:p>
@@ -618,7 +733,15 @@
         <w:ind w:firstLine="720"/>
       </w:pPr>
       <w:r>
-        <w:t>Demo Geoserver deployment with app-schema, SLDs</w:t>
+        <w:t xml:space="preserve">Demo </w:t>
+      </w:r>
+      <w:proofErr w:type="spellStart"/>
+      <w:r>
+        <w:t>Geoserver</w:t>
+      </w:r>
+      <w:proofErr w:type="spellEnd"/>
+      <w:r>
+        <w:t xml:space="preserve"> deployment with app-schema, SLDs</w:t>
       </w:r>
     </w:p>
     <w:p>
@@ -628,6 +751,7 @@
       </w:pPr>
     </w:p>
     <w:p>
+      <w:proofErr w:type="gramStart"/>
       <w:r>
         <w:t xml:space="preserve">10:00 </w:t>
       </w:r>
@@ -637,11 +761,13 @@
       <w:r>
         <w:t>NIAB</w:t>
       </w:r>
+      <w:proofErr w:type="gramEnd"/>
       <w:r>
         <w:t xml:space="preserve"> (Node In A Box) presentation, discussion</w:t>
       </w:r>
     </w:p>
     <w:p>
+      <w:proofErr w:type="gramStart"/>
       <w:r>
         <w:t xml:space="preserve">11:00 </w:t>
       </w:r>
@@ -649,13 +775,15 @@
         <w:t xml:space="preserve"> </w:t>
       </w:r>
       <w:r>
-        <w:t>Workshop Re-cap, r</w:t>
-      </w:r>
-      <w:r>
-        <w:t>eview and closing discussion</w:t>
-      </w:r>
-    </w:p>
-    <w:p>
+        <w:t>Workshop</w:t>
+      </w:r>
+      <w:proofErr w:type="gramEnd"/>
+      <w:r>
+        <w:t xml:space="preserve"> Re-cap, review and closing discussion</w:t>
+      </w:r>
+    </w:p>
+    <w:p>
+      <w:proofErr w:type="gramStart"/>
       <w:r>
         <w:t xml:space="preserve">12:00 </w:t>
       </w:r>
@@ -665,6 +793,7 @@
       <w:r>
         <w:t>Farewells</w:t>
       </w:r>
+      <w:proofErr w:type="gramEnd"/>
     </w:p>
     <w:p/>
     <w:sectPr>
@@ -961,6 +1090,7 @@
   <w:style w:type="character" w:default="1" w:styleId="DefaultParagraphFont">
     <w:name w:val="Default Paragraph Font"/>
     <w:uiPriority w:val="1"/>
+    <w:semiHidden/>
     <w:unhideWhenUsed/>
   </w:style>
   <w:style w:type="table" w:default="1" w:styleId="TableNormal">
@@ -1230,6 +1360,7 @@
   <w:style w:type="character" w:default="1" w:styleId="DefaultParagraphFont">
     <w:name w:val="Default Paragraph Font"/>
     <w:uiPriority w:val="1"/>
+    <w:semiHidden/>
     <w:unhideWhenUsed/>
   </w:style>
   <w:style w:type="table" w:default="1" w:styleId="TableNormal">

</xml_diff>